<commit_message>
Final commit for publication
</commit_message>
<xml_diff>
--- a/5_manuscript/iron_trajectories.docx
+++ b/5_manuscript/iron_trajectories.docx
@@ -89,7 +89,7 @@
         <w:t xml:space="preserve">1,2</w:t>
       </w:r>
       <w:r>
-        <w:t xml:space="preserve">, David Schienker</w:t>
+        <w:t xml:space="preserve">, David Scheinker</w:t>
       </w:r>
       <w:r>
         <w:rPr>
@@ -293,7 +293,7 @@
         <w:pStyle w:val="BodyText"/>
       </w:pPr>
       <w:r>
-        <w:t xml:space="preserve">Main text: 3497 words | Abstract: 249 words | Tables: 2 | Figures: 6</w:t>
+        <w:t xml:space="preserve">Main text: 3499 words | Abstract: 249 words | Tables: 2 | Figures: 6</w:t>
       </w:r>
     </w:p>
     <w:bookmarkStart w:id="21" w:name="section"/>
@@ -1501,7 +1501,7 @@
         <w:fldChar w:fldCharType="end" w:dirty="true"/>
       </w:r>
       <w:r>
-        <w:t xml:space="preserve">). Whereas the standard biomarkers model predicted hemoblobin deferrals better than absent iron donations, the reverse was true for the extra biomarkers model.</w:t>
+        <w:t xml:space="preserve">). Whereas the standard biomarkers model predicted hemoglobin deferrals better than absent iron donations, the reverse was true for the extra biomarkers model.</w:t>
       </w:r>
     </w:p>
     <w:p>
@@ -3216,7 +3216,7 @@
       <w:pPr>
         <w:pStyle w:val="ImageCaption"/>
       </w:pPr>
-      <w:bookmarkStart w:id="ff30b4ec-545a-43a4-95e0-6e375c216794" w:name="f-roc-compare"/>
+      <w:bookmarkStart w:id="457a4279-ee61-489d-8640-64c2476db54e" w:name="f-roc-compare"/>
       <w:r>
         <w:rPr>
           <w:rFonts w:ascii="Arial" w:hAnsi="Arial" w:eastAsia="Arial" w:cs="Arial"/>
@@ -3265,7 +3265,7 @@
         </w:rPr>
         <w:fldChar w:fldCharType="end" w:dirty="true"/>
       </w:r>
-      <w:bookmarkEnd w:id="ff30b4ec-545a-43a4-95e0-6e375c216794"/>
+      <w:bookmarkEnd w:id="457a4279-ee61-489d-8640-64c2476db54e"/>
       <w:r>
         <w:rPr>
           <w:rFonts w:ascii="Arial" w:hAnsi="Arial" w:eastAsia="Arial" w:cs="Arial"/>
@@ -3339,7 +3339,7 @@
       <w:pPr>
         <w:pStyle w:val="ImageCaption"/>
       </w:pPr>
-      <w:bookmarkStart w:id="7b3930fa-b6cc-4e8a-ab3a-31a662f74113" w:name="f-var-imp-both"/>
+      <w:bookmarkStart w:id="85f15c88-7b18-4c6b-9c48-68ead64c09ca" w:name="f-var-imp-both"/>
       <w:r>
         <w:rPr>
           <w:rFonts w:ascii="Arial" w:hAnsi="Arial" w:eastAsia="Arial" w:cs="Arial"/>
@@ -3388,7 +3388,7 @@
         </w:rPr>
         <w:fldChar w:fldCharType="end" w:dirty="true"/>
       </w:r>
-      <w:bookmarkEnd w:id="7b3930fa-b6cc-4e8a-ab3a-31a662f74113"/>
+      <w:bookmarkEnd w:id="85f15c88-7b18-4c6b-9c48-68ead64c09ca"/>
       <w:r>
         <w:rPr>
           <w:rFonts w:ascii="Arial" w:hAnsi="Arial" w:eastAsia="Arial" w:cs="Arial"/>
@@ -3463,7 +3463,7 @@
       <w:pPr>
         <w:pStyle w:val="ImageCaption"/>
       </w:pPr>
-      <w:bookmarkStart w:id="19039e47-20ba-40cc-a1f7-bd0f5469ffa1" w:name="f-indiv_trajects_archetypes"/>
+      <w:bookmarkStart w:id="6dcc8313-6f31-43ed-a08b-54a1b6fef814" w:name="f-indiv_trajects_archetypes"/>
       <w:r>
         <w:rPr>
           <w:rFonts w:ascii="Arial" w:hAnsi="Arial" w:eastAsia="Arial" w:cs="Arial"/>
@@ -3512,7 +3512,7 @@
         </w:rPr>
         <w:fldChar w:fldCharType="end" w:dirty="true"/>
       </w:r>
-      <w:bookmarkEnd w:id="19039e47-20ba-40cc-a1f7-bd0f5469ffa1"/>
+      <w:bookmarkEnd w:id="6dcc8313-6f31-43ed-a08b-54a1b6fef814"/>
       <w:r>
         <w:rPr>
           <w:rFonts w:ascii="Arial" w:hAnsi="Arial" w:eastAsia="Arial" w:cs="Arial"/>
@@ -3587,7 +3587,7 @@
       <w:pPr>
         <w:pStyle w:val="ImageCaption"/>
       </w:pPr>
-      <w:bookmarkStart w:id="a2eeb2db-9ab7-4bf8-85d0-eaa432f8d71b" w:name="f-ae-trajectory-examples"/>
+      <w:bookmarkStart w:id="280a9c94-06bb-4ec0-b43b-8ed27b87680e" w:name="f-ae-trajectory-examples"/>
       <w:r>
         <w:rPr>
           <w:rFonts w:ascii="Arial" w:hAnsi="Arial" w:eastAsia="Arial" w:cs="Arial"/>
@@ -3636,7 +3636,7 @@
         </w:rPr>
         <w:fldChar w:fldCharType="end" w:dirty="true"/>
       </w:r>
-      <w:bookmarkEnd w:id="a2eeb2db-9ab7-4bf8-85d0-eaa432f8d71b"/>
+      <w:bookmarkEnd w:id="280a9c94-06bb-4ec0-b43b-8ed27b87680e"/>
       <w:r>
         <w:rPr>
           <w:rFonts w:ascii="Arial" w:hAnsi="Arial" w:eastAsia="Arial" w:cs="Arial"/>
@@ -3711,7 +3711,7 @@
       <w:pPr>
         <w:pStyle w:val="ImageCaption"/>
       </w:pPr>
-      <w:bookmarkStart w:id="4e30169d-f7a0-42d9-87e1-cfd0363cb4d4" w:name="f-traject-by-iron-status"/>
+      <w:bookmarkStart w:id="effc25fd-b91f-4dd3-ae0a-a2771b9b20ad" w:name="f-traject-by-iron-status"/>
       <w:r>
         <w:rPr>
           <w:rFonts w:ascii="Arial" w:hAnsi="Arial" w:eastAsia="Arial" w:cs="Arial"/>
@@ -3760,7 +3760,7 @@
         </w:rPr>
         <w:fldChar w:fldCharType="end" w:dirty="true"/>
       </w:r>
-      <w:bookmarkEnd w:id="4e30169d-f7a0-42d9-87e1-cfd0363cb4d4"/>
+      <w:bookmarkEnd w:id="effc25fd-b91f-4dd3-ae0a-a2771b9b20ad"/>
       <w:r>
         <w:rPr>
           <w:rFonts w:ascii="Arial" w:hAnsi="Arial" w:eastAsia="Arial" w:cs="Arial"/>
@@ -3835,7 +3835,7 @@
       <w:pPr>
         <w:pStyle w:val="ImageCaption"/>
       </w:pPr>
-      <w:bookmarkStart w:id="abcaff29-cc27-49cf-bd1e-cd7ce80789de" w:name="f-traject-by-venous-hgb"/>
+      <w:bookmarkStart w:id="96d7d3c7-0b2a-43e9-a217-d680534d26ce" w:name="f-traject-by-venous-hgb"/>
       <w:r>
         <w:rPr>
           <w:rFonts w:ascii="Arial" w:hAnsi="Arial" w:eastAsia="Arial" w:cs="Arial"/>
@@ -3884,7 +3884,7 @@
         </w:rPr>
         <w:fldChar w:fldCharType="end" w:dirty="true"/>
       </w:r>
-      <w:bookmarkEnd w:id="abcaff29-cc27-49cf-bd1e-cd7ce80789de"/>
+      <w:bookmarkEnd w:id="96d7d3c7-0b2a-43e9-a217-d680534d26ce"/>
       <w:r>
         <w:rPr>
           <w:rFonts w:ascii="Arial" w:hAnsi="Arial" w:eastAsia="Arial" w:cs="Arial"/>
@@ -3923,7 +3923,7 @@
       <w:pPr>
         <w:pStyle w:val="TableCaption"/>
       </w:pPr>
-      <w:bookmarkStart w:id="bcf11f99-8e18-4f47-b6ad-06cd8c1152e9" w:name="t-fr-outcomes"/>
+      <w:bookmarkStart w:id="4ca12ce2-711a-473e-9f49-d6a5c38b2b16" w:name="t-fr-outcomes"/>
       <w:r>
         <w:rPr>
           <w:rFonts w:ascii="Arial" w:hAnsi="Arial" w:eastAsia="Arial" w:cs="Arial"/>
@@ -3972,7 +3972,7 @@
         </w:rPr>
         <w:fldChar w:fldCharType="end" w:dirty="true"/>
       </w:r>
-      <w:bookmarkEnd w:id="bcf11f99-8e18-4f47-b6ad-06cd8c1152e9"/>
+      <w:bookmarkEnd w:id="4ca12ce2-711a-473e-9f49-d6a5c38b2b16"/>
       <w:r>
         <w:rPr>
           <w:rFonts w:ascii="Arial" w:hAnsi="Arial" w:eastAsia="Arial" w:cs="Arial"/>
@@ -4866,7 +4866,7 @@
       <w:pPr>
         <w:pStyle w:val="TableCaption"/>
       </w:pPr>
-      <w:bookmarkStart w:id="a3065fa0-9aff-4529-aa7c-ebfef30031bf" w:name="t-auc-compare"/>
+      <w:bookmarkStart w:id="2379def1-b59a-40d6-836b-52f4274e170c" w:name="t-auc-compare"/>
       <w:r>
         <w:rPr>
           <w:rFonts w:ascii="Arial" w:hAnsi="Arial" w:eastAsia="Arial" w:cs="Arial"/>
@@ -4915,7 +4915,7 @@
         </w:rPr>
         <w:fldChar w:fldCharType="end" w:dirty="true"/>
       </w:r>
-      <w:bookmarkEnd w:id="a3065fa0-9aff-4529-aa7c-ebfef30031bf"/>
+      <w:bookmarkEnd w:id="2379def1-b59a-40d6-836b-52f4274e170c"/>
       <w:r>
         <w:rPr>
           <w:rFonts w:ascii="Arial" w:hAnsi="Arial" w:eastAsia="Arial" w:cs="Arial"/>
@@ -7170,7 +7170,7 @@
       <w:pPr>
         <w:pStyle w:val="TableCaption"/>
       </w:pPr>
-      <w:bookmarkStart w:id="a0a4c232-b6d2-4f76-90fe-6a7d4f78ba40" w:name="t-feature-engineering"/>
+      <w:bookmarkStart w:id="9c77ddcc-f7a1-471b-9c6b-0fc737317d73" w:name="t-feature-engineering"/>
       <w:r>
         <w:rPr>
           <w:rFonts w:ascii="Arial" w:hAnsi="Arial" w:eastAsia="Arial" w:cs="Arial"/>
@@ -7219,7 +7219,7 @@
         </w:rPr>
         <w:fldChar w:fldCharType="end" w:dirty="true"/>
       </w:r>
-      <w:bookmarkEnd w:id="a0a4c232-b6d2-4f76-90fe-6a7d4f78ba40"/>
+      <w:bookmarkEnd w:id="9c77ddcc-f7a1-471b-9c6b-0fc737317d73"/>
       <w:r>
         <w:rPr>
           <w:rFonts w:ascii="Arial" w:hAnsi="Arial" w:eastAsia="Arial" w:cs="Arial"/>
@@ -12506,7 +12506,7 @@
       <w:pPr>
         <w:pStyle w:val="TableCaption"/>
       </w:pPr>
-      <w:bookmarkStart w:id="346eb47d-dbc8-4d57-b424-cced7944cf65" w:name="t-mod-tuning"/>
+      <w:bookmarkStart w:id="5ac67ed5-b0f4-488a-8c1d-76ba4c3c18c7" w:name="t-mod-tuning"/>
       <w:r>
         <w:rPr>
           <w:rFonts w:ascii="Arial" w:hAnsi="Arial" w:eastAsia="Arial" w:cs="Arial"/>
@@ -12555,7 +12555,7 @@
         </w:rPr>
         <w:fldChar w:fldCharType="end" w:dirty="true"/>
       </w:r>
-      <w:bookmarkEnd w:id="346eb47d-dbc8-4d57-b424-cced7944cf65"/>
+      <w:bookmarkEnd w:id="5ac67ed5-b0f4-488a-8c1d-76ba4c3c18c7"/>
       <w:r>
         <w:rPr>
           <w:rFonts w:ascii="Arial" w:hAnsi="Arial" w:eastAsia="Arial" w:cs="Arial"/>
@@ -14889,7 +14889,7 @@
       <w:pPr>
         <w:pStyle w:val="TableCaption"/>
       </w:pPr>
-      <w:bookmarkStart w:id="284cb6e9-a47e-4667-94a1-e2f295fc1a3a" w:name="t-calib-weights"/>
+      <w:bookmarkStart w:id="603b4136-f199-4184-9a02-130ab212701b" w:name="t-calib-weights"/>
       <w:r>
         <w:rPr>
           <w:rFonts w:ascii="Arial" w:hAnsi="Arial" w:eastAsia="Arial" w:cs="Arial"/>
@@ -14938,7 +14938,7 @@
         </w:rPr>
         <w:fldChar w:fldCharType="end" w:dirty="true"/>
       </w:r>
-      <w:bookmarkEnd w:id="284cb6e9-a47e-4667-94a1-e2f295fc1a3a"/>
+      <w:bookmarkEnd w:id="603b4136-f199-4184-9a02-130ab212701b"/>
       <w:r>
         <w:rPr>
           <w:rFonts w:ascii="Arial" w:hAnsi="Arial" w:eastAsia="Arial" w:cs="Arial"/>
@@ -15510,7 +15510,7 @@
       <w:pPr>
         <w:pStyle w:val="TableCaption"/>
       </w:pPr>
-      <w:bookmarkStart w:id="fb2e036a-5a97-4ff7-b84a-03a1dc229fbe" w:name="t-tripod"/>
+      <w:bookmarkStart w:id="38660530-95d2-4dd4-90f4-5ec5a315da41" w:name="t-tripod"/>
       <w:r>
         <w:rPr>
           <w:rFonts w:ascii="Arial" w:hAnsi="Arial" w:eastAsia="Arial" w:cs="Arial"/>
@@ -15559,7 +15559,7 @@
         </w:rPr>
         <w:fldChar w:fldCharType="end" w:dirty="true"/>
       </w:r>
-      <w:bookmarkEnd w:id="fb2e036a-5a97-4ff7-b84a-03a1dc229fbe"/>
+      <w:bookmarkEnd w:id="38660530-95d2-4dd4-90f4-5ec5a315da41"/>
       <w:r>
         <w:rPr>
           <w:rFonts w:ascii="Arial" w:hAnsi="Arial" w:eastAsia="Arial" w:cs="Arial"/>
@@ -20316,7 +20316,7 @@
       <w:pPr>
         <w:pStyle w:val="TableCaption"/>
       </w:pPr>
-      <w:bookmarkStart w:id="e0e0a9c0-5977-4be3-876e-2f3a5b8e1fd8" w:name="t-correlation"/>
+      <w:bookmarkStart w:id="76461c69-e2ae-41c9-acd9-66348816c544" w:name="t-correlation"/>
       <w:r>
         <w:rPr>
           <w:rFonts w:ascii="Arial" w:hAnsi="Arial" w:eastAsia="Arial" w:cs="Arial"/>
@@ -20365,7 +20365,7 @@
         </w:rPr>
         <w:fldChar w:fldCharType="end" w:dirty="true"/>
       </w:r>
-      <w:bookmarkEnd w:id="e0e0a9c0-5977-4be3-876e-2f3a5b8e1fd8"/>
+      <w:bookmarkEnd w:id="76461c69-e2ae-41c9-acd9-66348816c544"/>
       <w:r>
         <w:rPr>
           <w:rFonts w:ascii="Arial" w:hAnsi="Arial" w:eastAsia="Arial" w:cs="Arial"/>
@@ -28133,7 +28133,7 @@
       <w:pPr>
         <w:pStyle w:val="ImageCaption"/>
       </w:pPr>
-      <w:bookmarkStart w:id="ca8cf79d-8d8c-497b-8939-089761af4959" w:name="f-tuning-auc"/>
+      <w:bookmarkStart w:id="73573f51-83f4-442b-8331-9ff6988dc9d0" w:name="f-tuning-auc"/>
       <w:r>
         <w:rPr>
           <w:rFonts w:ascii="Arial" w:hAnsi="Arial" w:eastAsia="Arial" w:cs="Arial"/>
@@ -28182,7 +28182,7 @@
         </w:rPr>
         <w:fldChar w:fldCharType="end" w:dirty="true"/>
       </w:r>
-      <w:bookmarkEnd w:id="ca8cf79d-8d8c-497b-8939-089761af4959"/>
+      <w:bookmarkEnd w:id="73573f51-83f4-442b-8331-9ff6988dc9d0"/>
       <w:r>
         <w:rPr>
           <w:rFonts w:ascii="Arial" w:hAnsi="Arial" w:eastAsia="Arial" w:cs="Arial"/>
@@ -28256,7 +28256,7 @@
       <w:pPr>
         <w:pStyle w:val="ImageCaption"/>
       </w:pPr>
-      <w:bookmarkStart w:id="40f070d5-aab6-443a-a109-dbd6f29e8964" w:name="f-ensemble-auc"/>
+      <w:bookmarkStart w:id="50550e48-c4b9-4b48-b397-d7b7b10af4f4" w:name="f-ensemble-auc"/>
       <w:r>
         <w:rPr>
           <w:rFonts w:ascii="Arial" w:hAnsi="Arial" w:eastAsia="Arial" w:cs="Arial"/>
@@ -28305,7 +28305,7 @@
         </w:rPr>
         <w:fldChar w:fldCharType="end" w:dirty="true"/>
       </w:r>
-      <w:bookmarkEnd w:id="40f070d5-aab6-443a-a109-dbd6f29e8964"/>
+      <w:bookmarkEnd w:id="50550e48-c4b9-4b48-b397-d7b7b10af4f4"/>
       <w:r>
         <w:rPr>
           <w:rFonts w:ascii="Arial" w:hAnsi="Arial" w:eastAsia="Arial" w:cs="Arial"/>
@@ -28380,7 +28380,7 @@
       <w:pPr>
         <w:pStyle w:val="ImageCaption"/>
       </w:pPr>
-      <w:bookmarkStart w:id="6840572a-7bb2-408c-989a-5fcdb832fc7f" w:name="f-var-imp-noXB"/>
+      <w:bookmarkStart w:id="8e0aa4fb-2d20-44cb-aafa-d4e95b7d4018" w:name="f-var-imp-noXB"/>
       <w:r>
         <w:rPr>
           <w:rFonts w:ascii="Arial" w:hAnsi="Arial" w:eastAsia="Arial" w:cs="Arial"/>
@@ -28429,7 +28429,7 @@
         </w:rPr>
         <w:fldChar w:fldCharType="end" w:dirty="true"/>
       </w:r>
-      <w:bookmarkEnd w:id="6840572a-7bb2-408c-989a-5fcdb832fc7f"/>
+      <w:bookmarkEnd w:id="8e0aa4fb-2d20-44cb-aafa-d4e95b7d4018"/>
       <w:r>
         <w:rPr>
           <w:rFonts w:ascii="Arial" w:hAnsi="Arial" w:eastAsia="Arial" w:cs="Arial"/>
@@ -28504,7 +28504,7 @@
       <w:pPr>
         <w:pStyle w:val="ImageCaption"/>
       </w:pPr>
-      <w:bookmarkStart w:id="dc7b466b-1b29-4510-a5ee-40aa1678d9ae" w:name="f-var-imp-XB"/>
+      <w:bookmarkStart w:id="0619b49e-3f5a-4ee3-a6cb-8fe56934b7b1" w:name="f-var-imp-XB"/>
       <w:r>
         <w:rPr>
           <w:rFonts w:ascii="Arial" w:hAnsi="Arial" w:eastAsia="Arial" w:cs="Arial"/>
@@ -28553,7 +28553,7 @@
         </w:rPr>
         <w:fldChar w:fldCharType="end" w:dirty="true"/>
       </w:r>
-      <w:bookmarkEnd w:id="dc7b466b-1b29-4510-a5ee-40aa1678d9ae"/>
+      <w:bookmarkEnd w:id="0619b49e-3f5a-4ee3-a6cb-8fe56934b7b1"/>
       <w:r>
         <w:rPr>
           <w:rFonts w:ascii="Arial" w:hAnsi="Arial" w:eastAsia="Arial" w:cs="Arial"/>
@@ -28628,7 +28628,7 @@
       <w:pPr>
         <w:pStyle w:val="ImageCaption"/>
       </w:pPr>
-      <w:bookmarkStart w:id="d8ebc578-a919-48a7-88fe-2dc40f28a922" w:name="f-sixty-trajectories"/>
+      <w:bookmarkStart w:id="3252b9f1-24e1-4b54-a3d9-08ec1f9be0c4" w:name="f-sixty-trajectories"/>
       <w:r>
         <w:rPr>
           <w:rFonts w:ascii="Arial" w:hAnsi="Arial" w:eastAsia="Arial" w:cs="Arial"/>
@@ -28677,7 +28677,7 @@
         </w:rPr>
         <w:fldChar w:fldCharType="end" w:dirty="true"/>
       </w:r>
-      <w:bookmarkEnd w:id="d8ebc578-a919-48a7-88fe-2dc40f28a922"/>
+      <w:bookmarkEnd w:id="3252b9f1-24e1-4b54-a3d9-08ec1f9be0c4"/>
       <w:r>
         <w:rPr>
           <w:rFonts w:ascii="Arial" w:hAnsi="Arial" w:eastAsia="Arial" w:cs="Arial"/>
@@ -28752,7 +28752,7 @@
       <w:pPr>
         <w:pStyle w:val="ImageCaption"/>
       </w:pPr>
-      <w:bookmarkStart w:id="c87e9bf2-fc15-4c92-a6b1-838723c4a340" w:name="f-traject-by-gender"/>
+      <w:bookmarkStart w:id="30f59034-57af-405d-9de0-d0ce541ec1ef" w:name="f-traject-by-gender"/>
       <w:r>
         <w:rPr>
           <w:rFonts w:ascii="Arial" w:hAnsi="Arial" w:eastAsia="Arial" w:cs="Arial"/>
@@ -28801,7 +28801,7 @@
         </w:rPr>
         <w:fldChar w:fldCharType="end" w:dirty="true"/>
       </w:r>
-      <w:bookmarkEnd w:id="c87e9bf2-fc15-4c92-a6b1-838723c4a340"/>
+      <w:bookmarkEnd w:id="30f59034-57af-405d-9de0-d0ce541ec1ef"/>
       <w:r>
         <w:rPr>
           <w:rFonts w:ascii="Arial" w:hAnsi="Arial" w:eastAsia="Arial" w:cs="Arial"/>
@@ -28876,7 +28876,7 @@
       <w:pPr>
         <w:pStyle w:val="ImageCaption"/>
       </w:pPr>
-      <w:bookmarkStart w:id="2f513e3d-e0a9-4ed0-b4dc-347b38d799db" w:name="f-traject-by-RBC-loss"/>
+      <w:bookmarkStart w:id="6f8cb2d5-0c81-447d-af8b-525d39c01189" w:name="f-traject-by-RBC-loss"/>
       <w:r>
         <w:rPr>
           <w:rFonts w:ascii="Arial" w:hAnsi="Arial" w:eastAsia="Arial" w:cs="Arial"/>
@@ -28925,7 +28925,7 @@
         </w:rPr>
         <w:fldChar w:fldCharType="end" w:dirty="true"/>
       </w:r>
-      <w:bookmarkEnd w:id="2f513e3d-e0a9-4ed0-b4dc-347b38d799db"/>
+      <w:bookmarkEnd w:id="6f8cb2d5-0c81-447d-af8b-525d39c01189"/>
       <w:r>
         <w:rPr>
           <w:rFonts w:ascii="Arial" w:hAnsi="Arial" w:eastAsia="Arial" w:cs="Arial"/>
@@ -29000,7 +29000,7 @@
       <w:pPr>
         <w:pStyle w:val="ImageCaption"/>
       </w:pPr>
-      <w:bookmarkStart w:id="e0176946-8d7e-41c6-b36e-40181365aa79" w:name="f-traject-iron_supplementation"/>
+      <w:bookmarkStart w:id="e3c31f42-46f9-4daf-86c5-be33f0303939" w:name="f-traject-iron_supplementation"/>
       <w:r>
         <w:rPr>
           <w:rFonts w:ascii="Arial" w:hAnsi="Arial" w:eastAsia="Arial" w:cs="Arial"/>
@@ -29049,7 +29049,7 @@
         </w:rPr>
         <w:fldChar w:fldCharType="end" w:dirty="true"/>
       </w:r>
-      <w:bookmarkEnd w:id="e0176946-8d7e-41c6-b36e-40181365aa79"/>
+      <w:bookmarkEnd w:id="e3c31f42-46f9-4daf-86c5-be33f0303939"/>
       <w:r>
         <w:rPr>
           <w:rFonts w:ascii="Arial" w:hAnsi="Arial" w:eastAsia="Arial" w:cs="Arial"/>
@@ -29124,7 +29124,7 @@
       <w:pPr>
         <w:pStyle w:val="ImageCaption"/>
       </w:pPr>
-      <w:bookmarkStart w:id="638ca283-7008-4f53-854a-02e2c410fee4" w:name="f-traject-composite_iron"/>
+      <w:bookmarkStart w:id="945996ce-f08d-4749-96b3-e54787fc5cc7" w:name="f-traject-composite_iron"/>
       <w:r>
         <w:rPr>
           <w:rFonts w:ascii="Arial" w:hAnsi="Arial" w:eastAsia="Arial" w:cs="Arial"/>
@@ -29173,7 +29173,7 @@
         </w:rPr>
         <w:fldChar w:fldCharType="end" w:dirty="true"/>
       </w:r>
-      <w:bookmarkEnd w:id="638ca283-7008-4f53-854a-02e2c410fee4"/>
+      <w:bookmarkEnd w:id="945996ce-f08d-4749-96b3-e54787fc5cc7"/>
       <w:r>
         <w:rPr>
           <w:rFonts w:ascii="Arial" w:hAnsi="Arial" w:eastAsia="Arial" w:cs="Arial"/>

</xml_diff>